<commit_message>
trabalho sobre algoritmos e logica de programação modificado
</commit_message>
<xml_diff>
--- a/algorítomos e lógica de programação.docx
+++ b/algorítomos e lógica de programação.docx
@@ -257,8 +257,6 @@
           <w:szCs w:val="24"/>
         </w:rPr>
       </w:pPr>
-      <w:bookmarkStart w:id="0" w:name="_GoBack"/>
-      <w:bookmarkEnd w:id="0"/>
     </w:p>
     <w:p>
       <w:pPr>
@@ -659,47 +657,21 @@
         <w:t>2024</w:t>
       </w:r>
     </w:p>
-    <w:p>
-      <w:pPr>
-        <w:spacing w:line="360" w:lineRule="auto"/>
-        <w:rPr>
-          <w:rFonts w:ascii="Arial" w:hAnsi="Arial" w:cs="Arial"/>
-          <w:sz w:val="24"/>
-          <w:szCs w:val="24"/>
-        </w:rPr>
-      </w:pPr>
-    </w:p>
-    <w:p>
-      <w:pPr>
-        <w:spacing w:line="360" w:lineRule="auto"/>
-        <w:rPr>
-          <w:rFonts w:ascii="Arial" w:hAnsi="Arial" w:cs="Arial"/>
-          <w:sz w:val="24"/>
-          <w:szCs w:val="24"/>
-        </w:rPr>
-      </w:pPr>
-    </w:p>
-    <w:p>
-      <w:pPr>
-        <w:pStyle w:val="Ttulo2"/>
-      </w:pPr>
-    </w:p>
     <w:sdt>
       <w:sdtPr>
+        <w:rPr>
+          <w:rFonts w:asciiTheme="minorHAnsi" w:eastAsiaTheme="minorHAnsi" w:hAnsiTheme="minorHAnsi" w:cstheme="minorBidi"/>
+          <w:color w:val="auto"/>
+          <w:sz w:val="22"/>
+          <w:szCs w:val="22"/>
+        </w:rPr>
         <w:id w:val="858553116"/>
         <w:docPartObj>
           <w:docPartGallery w:val="Table of Contents"/>
           <w:docPartUnique/>
         </w:docPartObj>
       </w:sdtPr>
-      <w:sdtEndPr>
-        <w:rPr>
-          <w:rFonts w:asciiTheme="minorHAnsi" w:eastAsiaTheme="minorHAnsi" w:hAnsiTheme="minorHAnsi" w:cstheme="minorBidi"/>
-          <w:color w:val="auto"/>
-          <w:sz w:val="22"/>
-          <w:szCs w:val="22"/>
-        </w:rPr>
-      </w:sdtEndPr>
+      <w:sdtEndPr/>
       <w:sdtContent>
         <w:p>
           <w:pPr>
@@ -756,16 +728,7 @@
               <w:sz w:val="24"/>
               <w:szCs w:val="24"/>
             </w:rPr>
-            <w:t>Definição de algoritmos e sua importância na programação.</w:t>
-          </w:r>
-          <w:r>
-            <w:rPr>
-              <w:rFonts w:ascii="Arial" w:hAnsi="Arial" w:cs="Arial"/>
-              <w:color w:val="000000" w:themeColor="text1"/>
-              <w:sz w:val="24"/>
-              <w:szCs w:val="24"/>
-            </w:rPr>
-            <w:t xml:space="preserve"> </w:t>
+            <w:t xml:space="preserve">Definição de algoritmos e sua importância na programação. </w:t>
           </w:r>
           <w:r>
             <w:rPr>
@@ -805,16 +768,7 @@
               <w:sz w:val="24"/>
               <w:szCs w:val="24"/>
             </w:rPr>
-            <w:t>Lógica de programação e sua relação com algoritmos.</w:t>
-          </w:r>
-          <w:r>
-            <w:rPr>
-              <w:rFonts w:ascii="Arial" w:hAnsi="Arial" w:cs="Arial"/>
-              <w:color w:val="000000" w:themeColor="text1"/>
-              <w:sz w:val="24"/>
-              <w:szCs w:val="24"/>
-            </w:rPr>
-            <w:t xml:space="preserve"> </w:t>
+            <w:t xml:space="preserve">Lógica de programação e sua relação com algoritmos. </w:t>
           </w:r>
           <w:r>
             <w:rPr>
@@ -853,16 +807,7 @@
               <w:sz w:val="24"/>
               <w:szCs w:val="24"/>
             </w:rPr>
-            <w:t>Pesquisa sobre estruturas de controle como sequência, seleção e repetição.</w:t>
-          </w:r>
-          <w:r>
-            <w:rPr>
-              <w:rFonts w:ascii="Arial" w:hAnsi="Arial" w:cs="Arial"/>
-              <w:color w:val="000000" w:themeColor="text1"/>
-              <w:sz w:val="24"/>
-              <w:szCs w:val="24"/>
-            </w:rPr>
-            <w:t xml:space="preserve"> </w:t>
+            <w:t xml:space="preserve">Pesquisa sobre estruturas de controle como sequência, seleção e repetição. </w:t>
           </w:r>
           <w:r>
             <w:rPr>
@@ -900,16 +845,7 @@
               <w:sz w:val="24"/>
               <w:szCs w:val="24"/>
             </w:rPr>
-            <w:t>Exemplos de algoritmos que utilizam estruturas de controle.</w:t>
-          </w:r>
-          <w:r>
-            <w:rPr>
-              <w:rFonts w:ascii="Arial" w:hAnsi="Arial" w:cs="Arial"/>
-              <w:color w:val="000000" w:themeColor="text1"/>
-              <w:sz w:val="24"/>
-              <w:szCs w:val="24"/>
-            </w:rPr>
-            <w:t xml:space="preserve"> </w:t>
+            <w:t xml:space="preserve">Exemplos de algoritmos que utilizam estruturas de controle. </w:t>
           </w:r>
           <w:r>
             <w:rPr>
@@ -949,16 +885,7 @@
               <w:sz w:val="24"/>
               <w:szCs w:val="24"/>
             </w:rPr>
-            <w:t>Definição de tipos de dados básicos como inteiros, ponto flutuante, booleanos, etc.</w:t>
-          </w:r>
-          <w:r>
-            <w:rPr>
-              <w:rFonts w:ascii="Arial" w:hAnsi="Arial" w:cs="Arial"/>
-              <w:color w:val="000000" w:themeColor="text1"/>
-              <w:sz w:val="24"/>
-              <w:szCs w:val="24"/>
-            </w:rPr>
-            <w:t xml:space="preserve"> </w:t>
+            <w:t xml:space="preserve">Definição de tipos de dados básicos como inteiros, ponto flutuante, booleanos, etc. </w:t>
           </w:r>
           <w:r>
             <w:rPr>
@@ -997,16 +924,7 @@
               <w:sz w:val="24"/>
               <w:szCs w:val="24"/>
             </w:rPr>
-            <w:t>Exemplos de declaração e utilização de variáveis em algoritmos.</w:t>
-          </w:r>
-          <w:r>
-            <w:rPr>
-              <w:rFonts w:ascii="Arial" w:hAnsi="Arial" w:cs="Arial"/>
-              <w:color w:val="000000" w:themeColor="text1"/>
-              <w:sz w:val="24"/>
-              <w:szCs w:val="24"/>
-            </w:rPr>
-            <w:t xml:space="preserve"> </w:t>
+            <w:t xml:space="preserve">Exemplos de declaração e utilização de variáveis em algoritmos. </w:t>
           </w:r>
           <w:r>
             <w:rPr>
@@ -1045,16 +963,7 @@
               <w:sz w:val="24"/>
               <w:szCs w:val="24"/>
             </w:rPr>
-            <w:t>Pesquisa sobre o conceito de função na programação.</w:t>
-          </w:r>
-          <w:r>
-            <w:rPr>
-              <w:rFonts w:ascii="Arial" w:hAnsi="Arial" w:cs="Arial"/>
-              <w:color w:val="000000" w:themeColor="text1"/>
-              <w:sz w:val="24"/>
-              <w:szCs w:val="24"/>
-            </w:rPr>
-            <w:t xml:space="preserve"> </w:t>
+            <w:t xml:space="preserve">Pesquisa sobre o conceito de função na programação. </w:t>
           </w:r>
           <w:r>
             <w:rPr>
@@ -1092,16 +1001,7 @@
               <w:sz w:val="24"/>
               <w:szCs w:val="24"/>
             </w:rPr>
-            <w:t>A importância da modularização na escrita de algoritmos.</w:t>
-          </w:r>
-          <w:r>
-            <w:rPr>
-              <w:rFonts w:ascii="Arial" w:hAnsi="Arial" w:cs="Arial"/>
-              <w:color w:val="000000" w:themeColor="text1"/>
-              <w:sz w:val="24"/>
-              <w:szCs w:val="24"/>
-            </w:rPr>
-            <w:t xml:space="preserve"> </w:t>
+            <w:t xml:space="preserve">A importância da modularização na escrita de algoritmos. </w:t>
           </w:r>
           <w:r>
             <w:rPr>
@@ -1139,16 +1039,7 @@
               <w:sz w:val="24"/>
               <w:szCs w:val="24"/>
             </w:rPr>
-            <w:t>Exemplos de funções simples e sua utilização em algoritmos mais complexos.</w:t>
-          </w:r>
-          <w:r>
-            <w:rPr>
-              <w:rFonts w:ascii="Arial" w:hAnsi="Arial" w:cs="Arial"/>
-              <w:color w:val="000000" w:themeColor="text1"/>
-              <w:sz w:val="24"/>
-              <w:szCs w:val="24"/>
-            </w:rPr>
-            <w:t xml:space="preserve"> </w:t>
+            <w:t xml:space="preserve">Exemplos de funções simples e sua utilização em algoritmos mais complexos. </w:t>
           </w:r>
           <w:r>
             <w:rPr>
@@ -1219,6 +1110,34 @@
     </w:p>
     <w:p>
       <w:pPr>
+        <w:rPr>
+          <w:lang w:eastAsia="pt-BR"/>
+        </w:rPr>
+      </w:pPr>
+    </w:p>
+    <w:p>
+      <w:pPr>
+        <w:rPr>
+          <w:lang w:eastAsia="pt-BR"/>
+        </w:rPr>
+      </w:pPr>
+    </w:p>
+    <w:p>
+      <w:pPr>
+        <w:rPr>
+          <w:lang w:eastAsia="pt-BR"/>
+        </w:rPr>
+      </w:pPr>
+    </w:p>
+    <w:p>
+      <w:pPr>
+        <w:rPr>
+          <w:lang w:eastAsia="pt-BR"/>
+        </w:rPr>
+      </w:pPr>
+    </w:p>
+    <w:p>
+      <w:pPr>
         <w:pStyle w:val="CabealhodoSumrio"/>
         <w:spacing w:line="360" w:lineRule="auto"/>
         <w:ind w:firstLine="709"/>
@@ -1254,9 +1173,22 @@
     </w:p>
     <w:p>
       <w:pPr>
+        <w:rPr>
+          <w:lang w:eastAsia="pt-BR"/>
+        </w:rPr>
+      </w:pPr>
+    </w:p>
+    <w:p>
+      <w:pPr>
+        <w:rPr>
+          <w:lang w:eastAsia="pt-BR"/>
+        </w:rPr>
+      </w:pPr>
+    </w:p>
+    <w:p>
+      <w:pPr>
         <w:pStyle w:val="CabealhodoSumrio"/>
         <w:spacing w:line="360" w:lineRule="auto"/>
-        <w:ind w:firstLine="709"/>
         <w:rPr>
           <w:rFonts w:ascii="Arial" w:hAnsi="Arial" w:cs="Arial"/>
           <w:b/>
@@ -1265,12 +1197,7 @@
           <w:szCs w:val="28"/>
         </w:rPr>
       </w:pPr>
-    </w:p>
-    <w:p>
-      <w:pPr>
-        <w:pStyle w:val="CabealhodoSumrio"/>
-        <w:spacing w:line="360" w:lineRule="auto"/>
-        <w:ind w:firstLine="709"/>
+      <w:r>
         <w:rPr>
           <w:rFonts w:ascii="Arial" w:hAnsi="Arial" w:cs="Arial"/>
           <w:b/>
@@ -1278,7 +1205,9 @@
           <w:sz w:val="28"/>
           <w:szCs w:val="28"/>
         </w:rPr>
-      </w:pPr>
+        <w:lastRenderedPageBreak/>
+        <w:t>D</w:t>
+      </w:r>
       <w:r>
         <w:rPr>
           <w:rFonts w:ascii="Arial" w:hAnsi="Arial" w:cs="Arial"/>
@@ -1287,9 +1216,178 @@
           <w:sz w:val="28"/>
           <w:szCs w:val="28"/>
         </w:rPr>
-        <w:t>D</w:t>
-      </w:r>
-      <w:r>
+        <w:t>EFINIÇÃO DE ALGORITMOS E SUA IMPORTÂNCIA NA PROGRAMAÇÃO</w:t>
+      </w:r>
+    </w:p>
+    <w:p>
+      <w:pPr>
+        <w:pStyle w:val="CabealhodoSumrio"/>
+        <w:spacing w:line="360" w:lineRule="auto"/>
+        <w:ind w:firstLine="709"/>
+        <w:rPr>
+          <w:rFonts w:ascii="Arial" w:hAnsi="Arial" w:cs="Arial"/>
+          <w:color w:val="000000" w:themeColor="text1"/>
+          <w:sz w:val="24"/>
+          <w:szCs w:val="24"/>
+        </w:rPr>
+      </w:pPr>
+      <w:r>
+        <w:rPr>
+          <w:rFonts w:ascii="Arial" w:hAnsi="Arial" w:cs="Arial"/>
+          <w:color w:val="000000" w:themeColor="text1"/>
+          <w:sz w:val="24"/>
+          <w:szCs w:val="24"/>
+        </w:rPr>
+        <w:t>Algoritmos são sequ</w:t>
+      </w:r>
+      <w:r>
+        <w:rPr>
+          <w:rFonts w:ascii="Arial" w:hAnsi="Arial" w:cs="Arial"/>
+          <w:color w:val="000000" w:themeColor="text1"/>
+          <w:sz w:val="24"/>
+          <w:szCs w:val="24"/>
+        </w:rPr>
+        <w:t xml:space="preserve">ências lógicas e finitas de instruções ou regras bem definidas que têm como objetivo final realizar uma tarefa ou resolver um problema específico. As instruções são seguidas de forma precisa, passo a passo, com o objetivo de atingir o objetivo desejado. Em termos mais gerais, um algoritmo é um conjunto de ações que orientam a solução de um problema. A relevância dos algoritmos na programação é crucial. Aqui estão algumas das razões: </w:t>
+      </w:r>
+    </w:p>
+    <w:p>
+      <w:pPr>
+        <w:rPr>
+          <w:lang w:eastAsia="pt-BR"/>
+        </w:rPr>
+      </w:pPr>
+    </w:p>
+    <w:p>
+      <w:pPr>
+        <w:spacing w:line="360" w:lineRule="auto"/>
+        <w:ind w:firstLine="709"/>
+        <w:rPr>
+          <w:rFonts w:ascii="Arial" w:hAnsi="Arial" w:cs="Arial"/>
+          <w:sz w:val="24"/>
+          <w:szCs w:val="24"/>
+        </w:rPr>
+      </w:pPr>
+      <w:r>
+        <w:rPr>
+          <w:rFonts w:ascii="Arial" w:hAnsi="Arial" w:cs="Arial"/>
+          <w:sz w:val="24"/>
+          <w:szCs w:val="24"/>
+        </w:rPr>
+        <w:t xml:space="preserve">Resolução de problemas: Algoritmos são a base para resolver problemas de forma estruturada e eficiente. Eles ajudam os programadores a dividir tarefas complexas em etapas mais fáceis e gerenciáveis. </w:t>
+      </w:r>
+    </w:p>
+    <w:p>
+      <w:pPr>
+        <w:spacing w:line="360" w:lineRule="auto"/>
+        <w:ind w:firstLine="709"/>
+        <w:rPr>
+          <w:rFonts w:ascii="Arial" w:hAnsi="Arial" w:cs="Arial"/>
+          <w:sz w:val="24"/>
+          <w:szCs w:val="24"/>
+        </w:rPr>
+      </w:pPr>
+      <w:r>
+        <w:rPr>
+          <w:rFonts w:ascii="Arial" w:hAnsi="Arial" w:cs="Arial"/>
+          <w:sz w:val="24"/>
+          <w:szCs w:val="24"/>
+        </w:rPr>
+        <w:t xml:space="preserve">Eficiência: Um bom algoritmo é concebido para ser eficiente em termos de tempo e recursos. Ele tem como objetivo finalizar uma tarefa da melhor forma possível e rápida. É possível reutilizá-los em diversas partes do programa ou em diferentes programas, o que reduz o tempo e o esforço do programador. </w:t>
+      </w:r>
+    </w:p>
+    <w:p>
+      <w:pPr>
+        <w:spacing w:line="360" w:lineRule="auto"/>
+        <w:ind w:firstLine="709"/>
+        <w:rPr>
+          <w:rFonts w:ascii="Arial" w:hAnsi="Arial" w:cs="Arial"/>
+          <w:sz w:val="24"/>
+          <w:szCs w:val="24"/>
+        </w:rPr>
+      </w:pPr>
+      <w:r>
+        <w:rPr>
+          <w:rFonts w:ascii="Arial" w:hAnsi="Arial" w:cs="Arial"/>
+          <w:sz w:val="24"/>
+          <w:szCs w:val="24"/>
+        </w:rPr>
+        <w:t>Observância e Colaboração: Algoritmos fornecem uma linguagem comum para que programadores expressem soluções para problemas. Isso torna mais fácil a compreensão do código por outros desenvolvedores, permitindo uma colaboração efetiva em projetos de software.</w:t>
+      </w:r>
+    </w:p>
+    <w:p>
+      <w:pPr>
+        <w:spacing w:line="360" w:lineRule="auto"/>
+        <w:ind w:firstLine="709"/>
+        <w:rPr>
+          <w:rFonts w:ascii="Arial" w:hAnsi="Arial" w:cs="Arial"/>
+          <w:sz w:val="24"/>
+          <w:szCs w:val="24"/>
+        </w:rPr>
+      </w:pPr>
+      <w:r>
+        <w:rPr>
+          <w:rFonts w:ascii="Arial" w:hAnsi="Arial" w:cs="Arial"/>
+          <w:sz w:val="24"/>
+          <w:szCs w:val="24"/>
+        </w:rPr>
+        <w:t xml:space="preserve">Automação: Regulamentos são cruciais para a automação de tarefas repetitivas. Eles permitem que máquinas realizem tarefas de forma consistente e segura. </w:t>
+      </w:r>
+    </w:p>
+    <w:p>
+      <w:pPr>
+        <w:spacing w:line="360" w:lineRule="auto"/>
+        <w:ind w:firstLine="709"/>
+        <w:rPr>
+          <w:rFonts w:ascii="Arial" w:hAnsi="Arial" w:cs="Arial"/>
+          <w:sz w:val="24"/>
+          <w:szCs w:val="24"/>
+        </w:rPr>
+      </w:pPr>
+      <w:r>
+        <w:rPr>
+          <w:rFonts w:ascii="Arial" w:hAnsi="Arial" w:cs="Arial"/>
+          <w:sz w:val="24"/>
+          <w:szCs w:val="24"/>
+        </w:rPr>
+        <w:t xml:space="preserve">A Base para o Desenvolvimento de Software: Todos os programas de computador são criados com base em algoritmos. Os softwares são a base por trás da criação de qualquer tipo de software. </w:t>
+      </w:r>
+    </w:p>
+    <w:p>
+      <w:pPr>
+        <w:spacing w:line="360" w:lineRule="auto"/>
+        <w:ind w:firstLine="709"/>
+        <w:rPr>
+          <w:rFonts w:ascii="Arial" w:hAnsi="Arial" w:cs="Arial"/>
+          <w:sz w:val="24"/>
+          <w:szCs w:val="24"/>
+        </w:rPr>
+      </w:pPr>
+      <w:r>
+        <w:rPr>
+          <w:rFonts w:ascii="Arial" w:hAnsi="Arial" w:cs="Arial"/>
+          <w:sz w:val="24"/>
+          <w:szCs w:val="24"/>
+        </w:rPr>
+        <w:t>T</w:t>
+      </w:r>
+      <w:r>
+        <w:rPr>
+          <w:rFonts w:ascii="Arial" w:hAnsi="Arial" w:cs="Arial"/>
+          <w:sz w:val="24"/>
+          <w:szCs w:val="24"/>
+        </w:rPr>
+        <w:t>omada de decisões: Algoritmos são bastante usados em sistemas de tomada de decisões, como algoritmos de inteligência artificial e aprendizado de máquina.</w:t>
+      </w:r>
+    </w:p>
+    <w:p>
+      <w:pPr>
+        <w:spacing w:line="360" w:lineRule="auto"/>
+        <w:ind w:firstLine="709"/>
+      </w:pPr>
+    </w:p>
+    <w:p>
+      <w:pPr>
+        <w:spacing w:line="360" w:lineRule="auto"/>
         <w:rPr>
           <w:rFonts w:ascii="Arial" w:hAnsi="Arial" w:cs="Arial"/>
           <w:b/>
@@ -1297,187 +1395,8 @@
           <w:sz w:val="28"/>
           <w:szCs w:val="28"/>
         </w:rPr>
-        <w:t>EFINIÇÃO DE ALGORITMOS E SUA IMPORTÂNCIA NA PROGRAMAÇÃO</w:t>
-      </w:r>
-    </w:p>
-    <w:p>
-      <w:pPr>
-        <w:pStyle w:val="CabealhodoSumrio"/>
-        <w:spacing w:line="360" w:lineRule="auto"/>
-        <w:ind w:firstLine="709"/>
-        <w:rPr>
-          <w:rFonts w:ascii="Arial" w:hAnsi="Arial" w:cs="Arial"/>
-          <w:color w:val="000000" w:themeColor="text1"/>
-          <w:sz w:val="24"/>
-          <w:szCs w:val="24"/>
-        </w:rPr>
-      </w:pPr>
-      <w:r>
-        <w:rPr>
-          <w:b/>
-          <w:bCs/>
-          <w:color w:val="auto"/>
-        </w:rPr>
-      </w:r>
-      <w:r>
-        <w:rPr>
-          <w:rFonts w:ascii="Arial" w:hAnsi="Arial" w:cs="Arial"/>
-          <w:color w:val="000000" w:themeColor="text1"/>
-          <w:sz w:val="24"/>
-          <w:szCs w:val="24"/>
-        </w:rPr>
-        <w:t>Algoritmos são sequ</w:t>
-      </w:r>
-      <w:r>
-        <w:rPr>
-          <w:rFonts w:ascii="Arial" w:hAnsi="Arial" w:cs="Arial"/>
-          <w:color w:val="000000" w:themeColor="text1"/>
-          <w:sz w:val="24"/>
-          <w:szCs w:val="24"/>
-        </w:rPr>
-        <w:t xml:space="preserve">ências lógicas e finitas de instruções ou regras bem definidas que têm como objetivo final realizar uma tarefa ou resolver um problema específico. As instruções são seguidas de forma precisa, passo a passo, com o objetivo de atingir o objetivo desejado. Em termos mais gerais, um algoritmo é um conjunto de ações que orientam a solução de um problema. A relevância dos algoritmos na programação é crucial. Aqui estão algumas das razões: </w:t>
-      </w:r>
-    </w:p>
-    <w:p>
-      <w:pPr>
-        <w:rPr>
-          <w:lang w:eastAsia="pt-BR"/>
-        </w:rPr>
-      </w:pPr>
-    </w:p>
-    <w:p>
-      <w:pPr>
-        <w:spacing w:line="360" w:lineRule="auto"/>
-        <w:ind w:firstLine="709"/>
-        <w:rPr>
-          <w:rFonts w:ascii="Arial" w:hAnsi="Arial" w:cs="Arial"/>
-          <w:sz w:val="24"/>
-          <w:szCs w:val="24"/>
-        </w:rPr>
-      </w:pPr>
-      <w:r>
-        <w:rPr>
-          <w:rFonts w:ascii="Arial" w:hAnsi="Arial" w:cs="Arial"/>
-          <w:sz w:val="24"/>
-          <w:szCs w:val="24"/>
-        </w:rPr>
-        <w:t xml:space="preserve">Resolução de problemas: Algoritmos são a base para resolver problemas de forma estruturada e eficiente. Eles ajudam os programadores a dividir tarefas complexas em etapas mais fáceis e gerenciáveis. </w:t>
-      </w:r>
-    </w:p>
-    <w:p>
-      <w:pPr>
-        <w:spacing w:line="360" w:lineRule="auto"/>
-        <w:ind w:firstLine="709"/>
-        <w:rPr>
-          <w:rFonts w:ascii="Arial" w:hAnsi="Arial" w:cs="Arial"/>
-          <w:sz w:val="24"/>
-          <w:szCs w:val="24"/>
-        </w:rPr>
-      </w:pPr>
-      <w:r>
-        <w:rPr>
-          <w:rFonts w:ascii="Arial" w:hAnsi="Arial" w:cs="Arial"/>
-          <w:sz w:val="24"/>
-          <w:szCs w:val="24"/>
-        </w:rPr>
-        <w:t xml:space="preserve">Eficiência: Um bom algoritmo é concebido para ser eficiente em termos de tempo e recursos. Ele tem como objetivo finalizar uma tarefa da melhor forma possível e rápida. É possível reutilizá-los em diversas partes do programa ou em diferentes programas, o que reduz o tempo e o esforço do programador. </w:t>
-      </w:r>
-    </w:p>
-    <w:p>
-      <w:pPr>
-        <w:spacing w:line="360" w:lineRule="auto"/>
-        <w:ind w:firstLine="709"/>
-        <w:rPr>
-          <w:rFonts w:ascii="Arial" w:hAnsi="Arial" w:cs="Arial"/>
-          <w:sz w:val="24"/>
-          <w:szCs w:val="24"/>
-        </w:rPr>
-      </w:pPr>
-      <w:r>
-        <w:rPr>
-          <w:rFonts w:ascii="Arial" w:hAnsi="Arial" w:cs="Arial"/>
-          <w:sz w:val="24"/>
-          <w:szCs w:val="24"/>
-        </w:rPr>
-        <w:t>Observância e Colaboração: Algoritmos fornecem uma linguagem comum para que programadores expressem soluções para problemas. Isso torna mais fácil a compreensão do código por outros desenvolvedores, permitindo uma colaboração efetiva em projetos de software.</w:t>
-      </w:r>
-    </w:p>
-    <w:p>
-      <w:pPr>
-        <w:spacing w:line="360" w:lineRule="auto"/>
-        <w:ind w:firstLine="709"/>
-        <w:rPr>
-          <w:rFonts w:ascii="Arial" w:hAnsi="Arial" w:cs="Arial"/>
-          <w:sz w:val="24"/>
-          <w:szCs w:val="24"/>
-        </w:rPr>
-      </w:pPr>
-      <w:r>
-        <w:rPr>
-          <w:rFonts w:ascii="Arial" w:hAnsi="Arial" w:cs="Arial"/>
-          <w:sz w:val="24"/>
-          <w:szCs w:val="24"/>
-        </w:rPr>
-        <w:t xml:space="preserve">Automação: Regulamentos são cruciais para a automação de tarefas repetitivas. Eles permitem que máquinas realizem tarefas de forma consistente e segura. </w:t>
-      </w:r>
-    </w:p>
-    <w:p>
-      <w:pPr>
-        <w:spacing w:line="360" w:lineRule="auto"/>
-        <w:ind w:firstLine="709"/>
-        <w:rPr>
-          <w:rFonts w:ascii="Arial" w:hAnsi="Arial" w:cs="Arial"/>
-          <w:sz w:val="24"/>
-          <w:szCs w:val="24"/>
-        </w:rPr>
-      </w:pPr>
-      <w:r>
-        <w:rPr>
-          <w:rFonts w:ascii="Arial" w:hAnsi="Arial" w:cs="Arial"/>
-          <w:sz w:val="24"/>
-          <w:szCs w:val="24"/>
-        </w:rPr>
-        <w:t xml:space="preserve">A Base para o Desenvolvimento de Software: Todos os programas de computador são criados com base em algoritmos. Os softwares são a base por trás da criação de qualquer tipo de software. </w:t>
-      </w:r>
-    </w:p>
-    <w:p>
-      <w:pPr>
-        <w:spacing w:line="360" w:lineRule="auto"/>
-        <w:ind w:firstLine="709"/>
-        <w:rPr>
-          <w:rFonts w:ascii="Arial" w:hAnsi="Arial" w:cs="Arial"/>
-          <w:sz w:val="24"/>
-          <w:szCs w:val="24"/>
-        </w:rPr>
-      </w:pPr>
-      <w:r>
-        <w:rPr>
-          <w:rFonts w:ascii="Arial" w:hAnsi="Arial" w:cs="Arial"/>
-          <w:sz w:val="24"/>
-          <w:szCs w:val="24"/>
-        </w:rPr>
-        <w:lastRenderedPageBreak/>
-        <w:t>T</w:t>
-      </w:r>
-      <w:r>
-        <w:rPr>
-          <w:rFonts w:ascii="Arial" w:hAnsi="Arial" w:cs="Arial"/>
-          <w:sz w:val="24"/>
-          <w:szCs w:val="24"/>
-        </w:rPr>
-        <w:t>omada de decisões: Algoritmos são bastante usados em sistemas de tomada de decisões, como algoritmos de inteligência artificial e aprendizado de máquina.</w:t>
-      </w:r>
-    </w:p>
-    <w:p>
-      <w:pPr>
-        <w:spacing w:line="360" w:lineRule="auto"/>
-        <w:ind w:firstLine="709"/>
-      </w:pPr>
-    </w:p>
-    <w:p>
-      <w:pPr>
-        <w:spacing w:line="360" w:lineRule="auto"/>
-        <w:ind w:firstLine="709"/>
+      </w:pPr>
+      <w:r>
         <w:rPr>
           <w:rFonts w:ascii="Arial" w:hAnsi="Arial" w:cs="Arial"/>
           <w:b/>
@@ -1485,8 +1404,181 @@
           <w:sz w:val="28"/>
           <w:szCs w:val="28"/>
         </w:rPr>
-      </w:pPr>
-      <w:r>
+        <w:lastRenderedPageBreak/>
+        <w:t>LÓGICA DE PROGRAMAÇÃO E SUA RELAÇÃO COM ALGORITMOS</w:t>
+      </w:r>
+    </w:p>
+    <w:p>
+      <w:pPr>
+        <w:spacing w:line="360" w:lineRule="auto"/>
+        <w:ind w:firstLine="709"/>
+        <w:rPr>
+          <w:rFonts w:ascii="Arial" w:hAnsi="Arial" w:cs="Arial"/>
+          <w:sz w:val="24"/>
+          <w:szCs w:val="24"/>
+        </w:rPr>
+      </w:pPr>
+      <w:r>
+        <w:rPr>
+          <w:rFonts w:ascii="Arial" w:hAnsi="Arial" w:cs="Arial"/>
+          <w:sz w:val="24"/>
+          <w:szCs w:val="24"/>
+        </w:rPr>
+        <w:t xml:space="preserve">A lógica de programação é o conjunto de regras e princípios que orienta a elaboração de algoritmos de forma clara, coerente e eficiente. Ela serve como um guia para organizar pensamentos e estruturar a resolução de problemas de maneira lógica, facilitando a implementação prática por meio de linguagens de programação. A conexão entre lógica de programação e algoritmos é intrínseca, já que: </w:t>
+      </w:r>
+    </w:p>
+    <w:p>
+      <w:pPr>
+        <w:spacing w:line="360" w:lineRule="auto"/>
+        <w:ind w:firstLine="709"/>
+        <w:rPr>
+          <w:rFonts w:ascii="Arial" w:hAnsi="Arial" w:cs="Arial"/>
+          <w:sz w:val="24"/>
+          <w:szCs w:val="24"/>
+        </w:rPr>
+      </w:pPr>
+      <w:r>
+        <w:rPr>
+          <w:rFonts w:ascii="Arial" w:hAnsi="Arial" w:cs="Arial"/>
+          <w:sz w:val="24"/>
+          <w:szCs w:val="24"/>
+        </w:rPr>
+        <w:t xml:space="preserve">Organização Estruturada: A lógica de programação ajuda a organizar a solução de um problema em passos lógicos e estruturados. Essa organização é fundamental para a criação de algoritmos eficientes. </w:t>
+      </w:r>
+    </w:p>
+    <w:p>
+      <w:pPr>
+        <w:spacing w:line="360" w:lineRule="auto"/>
+        <w:ind w:firstLine="709"/>
+        <w:rPr>
+          <w:rFonts w:ascii="Arial" w:hAnsi="Arial" w:cs="Arial"/>
+          <w:sz w:val="24"/>
+          <w:szCs w:val="24"/>
+        </w:rPr>
+      </w:pPr>
+      <w:r>
+        <w:rPr>
+          <w:rFonts w:ascii="Arial" w:hAnsi="Arial" w:cs="Arial"/>
+          <w:sz w:val="24"/>
+          <w:szCs w:val="24"/>
+        </w:rPr>
+        <w:t xml:space="preserve">Tomada de decisões: </w:t>
+      </w:r>
+      <w:r>
+        <w:rPr>
+          <w:rFonts w:ascii="Arial" w:hAnsi="Arial" w:cs="Arial"/>
+          <w:sz w:val="24"/>
+          <w:szCs w:val="24"/>
+        </w:rPr>
+        <w:t xml:space="preserve">A capacidade de tomar decisões com base em circunstâncias específicas é essencial para a lógica de programação. Os algoritmos frequentemente incluem estruturas condicionais (como instruções "se" e "senão") para lidar com diferentes casos. </w:t>
+      </w:r>
+    </w:p>
+    <w:p>
+      <w:pPr>
+        <w:spacing w:line="360" w:lineRule="auto"/>
+        <w:ind w:firstLine="709"/>
+        <w:rPr>
+          <w:rFonts w:ascii="Arial" w:hAnsi="Arial" w:cs="Arial"/>
+          <w:sz w:val="24"/>
+          <w:szCs w:val="24"/>
+        </w:rPr>
+      </w:pPr>
+      <w:r>
+        <w:rPr>
+          <w:rFonts w:ascii="Arial" w:hAnsi="Arial" w:cs="Arial"/>
+          <w:sz w:val="24"/>
+          <w:szCs w:val="24"/>
+        </w:rPr>
+        <w:t xml:space="preserve">Repetição (Laços de Controle): A lógica de programação trata da necessidade de repetir a execução de determinadas instruções. Os algoritmos incorporam estruturas de repetição (como loops) para lidar com tarefas que precisam ser realizadas várias vezes. </w:t>
+      </w:r>
+    </w:p>
+    <w:p>
+      <w:pPr>
+        <w:spacing w:line="360" w:lineRule="auto"/>
+        <w:ind w:firstLine="709"/>
+        <w:rPr>
+          <w:rFonts w:ascii="Arial" w:hAnsi="Arial" w:cs="Arial"/>
+          <w:sz w:val="24"/>
+          <w:szCs w:val="24"/>
+        </w:rPr>
+      </w:pPr>
+      <w:r>
+        <w:rPr>
+          <w:rFonts w:ascii="Arial" w:hAnsi="Arial" w:cs="Arial"/>
+          <w:sz w:val="24"/>
+          <w:szCs w:val="24"/>
+        </w:rPr>
+        <w:t xml:space="preserve">Abstração: </w:t>
+      </w:r>
+      <w:r>
+        <w:rPr>
+          <w:rFonts w:ascii="Arial" w:hAnsi="Arial" w:cs="Arial"/>
+          <w:sz w:val="24"/>
+          <w:szCs w:val="24"/>
+        </w:rPr>
+        <w:t xml:space="preserve">Ambas buscam a habilidade de abstração, que consiste em simplificar um problema complexo, dividindo-o em partes menores e mais gerenciáveis. A lógica de programação auxilia na identificação dessas partes, enquanto os algoritmos detalham a solução de cada uma delas. </w:t>
+      </w:r>
+    </w:p>
+    <w:p>
+      <w:pPr>
+        <w:spacing w:line="360" w:lineRule="auto"/>
+        <w:ind w:firstLine="709"/>
+        <w:rPr>
+          <w:rFonts w:ascii="Arial" w:hAnsi="Arial" w:cs="Arial"/>
+          <w:sz w:val="24"/>
+          <w:szCs w:val="24"/>
+        </w:rPr>
+      </w:pPr>
+      <w:r>
+        <w:rPr>
+          <w:rFonts w:ascii="Arial" w:hAnsi="Arial" w:cs="Arial"/>
+          <w:sz w:val="24"/>
+          <w:szCs w:val="24"/>
+        </w:rPr>
+        <w:t xml:space="preserve">Entrada e saída de dados: </w:t>
+      </w:r>
+      <w:r>
+        <w:rPr>
+          <w:rFonts w:ascii="Arial" w:hAnsi="Arial" w:cs="Arial"/>
+          <w:sz w:val="24"/>
+          <w:szCs w:val="24"/>
+        </w:rPr>
+        <w:t xml:space="preserve">A manipulação dos dados de entrada e saída é considerada tanto na lógica de programação quanto nos algoritmos. A lógica de programação fornece diretrizes para compreender e processar esses dados, enquanto os algoritmos orientam como executar essas tarefas de forma precisa. </w:t>
+      </w:r>
+    </w:p>
+    <w:p>
+      <w:pPr>
+        <w:spacing w:line="360" w:lineRule="auto"/>
+        <w:ind w:firstLine="709"/>
+        <w:rPr>
+          <w:rFonts w:ascii="Arial" w:hAnsi="Arial" w:cs="Arial"/>
+          <w:sz w:val="24"/>
+          <w:szCs w:val="24"/>
+        </w:rPr>
+      </w:pPr>
+      <w:r>
+        <w:rPr>
+          <w:rFonts w:ascii="Arial" w:hAnsi="Arial" w:cs="Arial"/>
+          <w:sz w:val="24"/>
+          <w:szCs w:val="24"/>
+        </w:rPr>
+        <w:t>Encapsulamento e Modularização: Ambas incentivam a prática de dividir um problema em partes menores, o que torna mais fácil a compreensão, a manutenção e a reutilização do código. A lógica de programação orienta essa prática, enquanto os algoritmos detalham como esses módulos funcionam juntos.</w:t>
+      </w:r>
+    </w:p>
+    <w:p>
+      <w:pPr>
+        <w:spacing w:line="360" w:lineRule="auto"/>
+        <w:ind w:firstLine="709"/>
+        <w:rPr>
+          <w:rFonts w:ascii="Arial" w:hAnsi="Arial" w:cs="Arial"/>
+          <w:sz w:val="24"/>
+          <w:szCs w:val="24"/>
+        </w:rPr>
+      </w:pPr>
+    </w:p>
+    <w:p>
+      <w:pPr>
+        <w:spacing w:line="360" w:lineRule="auto"/>
         <w:rPr>
           <w:rFonts w:ascii="Arial" w:hAnsi="Arial" w:cs="Arial"/>
           <w:b/>
@@ -1494,182 +1586,8 @@
           <w:sz w:val="28"/>
           <w:szCs w:val="28"/>
         </w:rPr>
-        <w:t>LÓGICA DE PROGRAMAÇÃO E SUA RELAÇÃO COM ALGORITMOS</w:t>
-      </w:r>
-    </w:p>
-    <w:p>
-      <w:pPr>
-        <w:spacing w:line="360" w:lineRule="auto"/>
-        <w:ind w:firstLine="709"/>
-        <w:rPr>
-          <w:rFonts w:ascii="Arial" w:hAnsi="Arial" w:cs="Arial"/>
-          <w:sz w:val="24"/>
-          <w:szCs w:val="24"/>
-        </w:rPr>
-      </w:pPr>
-      <w:r>
-        <w:rPr>
-          <w:rFonts w:ascii="Arial" w:hAnsi="Arial" w:cs="Arial"/>
-          <w:sz w:val="24"/>
-          <w:szCs w:val="24"/>
-        </w:rPr>
-        <w:t xml:space="preserve">A lógica de programação é o conjunto de regras e princípios que orienta a elaboração de algoritmos de forma clara, coerente e eficiente. Ela serve como um guia para organizar pensamentos e estruturar a resolução de problemas de maneira lógica, facilitando a implementação prática por meio de linguagens de programação. A conexão entre lógica de programação e algoritmos é intrínseca, já que: </w:t>
-      </w:r>
-    </w:p>
-    <w:p>
-      <w:pPr>
-        <w:spacing w:line="360" w:lineRule="auto"/>
-        <w:ind w:firstLine="709"/>
-        <w:rPr>
-          <w:rFonts w:ascii="Arial" w:hAnsi="Arial" w:cs="Arial"/>
-          <w:sz w:val="24"/>
-          <w:szCs w:val="24"/>
-        </w:rPr>
-      </w:pPr>
-      <w:r>
-        <w:rPr>
-          <w:rFonts w:ascii="Arial" w:hAnsi="Arial" w:cs="Arial"/>
-          <w:sz w:val="24"/>
-          <w:szCs w:val="24"/>
-        </w:rPr>
-        <w:t xml:space="preserve">Organização Estruturada: A lógica de programação ajuda a organizar a solução de um problema em passos lógicos e estruturados. Essa organização é fundamental para a criação de algoritmos eficientes. </w:t>
-      </w:r>
-    </w:p>
-    <w:p>
-      <w:pPr>
-        <w:spacing w:line="360" w:lineRule="auto"/>
-        <w:ind w:firstLine="709"/>
-        <w:rPr>
-          <w:rFonts w:ascii="Arial" w:hAnsi="Arial" w:cs="Arial"/>
-          <w:sz w:val="24"/>
-          <w:szCs w:val="24"/>
-        </w:rPr>
-      </w:pPr>
-      <w:r>
-        <w:rPr>
-          <w:rFonts w:ascii="Arial" w:hAnsi="Arial" w:cs="Arial"/>
-          <w:sz w:val="24"/>
-          <w:szCs w:val="24"/>
-        </w:rPr>
-        <w:t xml:space="preserve">Tomada de decisões: </w:t>
-      </w:r>
-      <w:r>
-        <w:rPr>
-          <w:rFonts w:ascii="Arial" w:hAnsi="Arial" w:cs="Arial"/>
-          <w:sz w:val="24"/>
-          <w:szCs w:val="24"/>
-        </w:rPr>
-        <w:t xml:space="preserve">A capacidade de tomar decisões com base em circunstâncias específicas é essencial para a lógica de programação. Os algoritmos frequentemente incluem estruturas condicionais (como instruções "se" e "senão") para lidar com diferentes casos. </w:t>
-      </w:r>
-    </w:p>
-    <w:p>
-      <w:pPr>
-        <w:spacing w:line="360" w:lineRule="auto"/>
-        <w:ind w:firstLine="709"/>
-        <w:rPr>
-          <w:rFonts w:ascii="Arial" w:hAnsi="Arial" w:cs="Arial"/>
-          <w:sz w:val="24"/>
-          <w:szCs w:val="24"/>
-        </w:rPr>
-      </w:pPr>
-      <w:r>
-        <w:rPr>
-          <w:rFonts w:ascii="Arial" w:hAnsi="Arial" w:cs="Arial"/>
-          <w:sz w:val="24"/>
-          <w:szCs w:val="24"/>
-        </w:rPr>
-        <w:t xml:space="preserve">Repetição (Laços de Controle): A lógica de programação trata da necessidade de repetir a execução de determinadas instruções. Os algoritmos incorporam estruturas de repetição (como loops) para lidar com tarefas que precisam ser realizadas várias vezes. </w:t>
-      </w:r>
-    </w:p>
-    <w:p>
-      <w:pPr>
-        <w:spacing w:line="360" w:lineRule="auto"/>
-        <w:ind w:firstLine="709"/>
-        <w:rPr>
-          <w:rFonts w:ascii="Arial" w:hAnsi="Arial" w:cs="Arial"/>
-          <w:sz w:val="24"/>
-          <w:szCs w:val="24"/>
-        </w:rPr>
-      </w:pPr>
-      <w:r>
-        <w:rPr>
-          <w:rFonts w:ascii="Arial" w:hAnsi="Arial" w:cs="Arial"/>
-          <w:sz w:val="24"/>
-          <w:szCs w:val="24"/>
-        </w:rPr>
-        <w:t xml:space="preserve">Abstração: </w:t>
-      </w:r>
-      <w:r>
-        <w:rPr>
-          <w:rFonts w:ascii="Arial" w:hAnsi="Arial" w:cs="Arial"/>
-          <w:sz w:val="24"/>
-          <w:szCs w:val="24"/>
-        </w:rPr>
-        <w:t xml:space="preserve">Ambas buscam a habilidade de abstração, que consiste em simplificar um problema complexo, dividindo-o em partes menores e mais gerenciáveis. A lógica de programação auxilia na identificação dessas partes, enquanto os algoritmos detalham a solução de cada uma delas. </w:t>
-      </w:r>
-    </w:p>
-    <w:p>
-      <w:pPr>
-        <w:spacing w:line="360" w:lineRule="auto"/>
-        <w:ind w:firstLine="709"/>
-        <w:rPr>
-          <w:rFonts w:ascii="Arial" w:hAnsi="Arial" w:cs="Arial"/>
-          <w:sz w:val="24"/>
-          <w:szCs w:val="24"/>
-        </w:rPr>
-      </w:pPr>
-      <w:r>
-        <w:rPr>
-          <w:rFonts w:ascii="Arial" w:hAnsi="Arial" w:cs="Arial"/>
-          <w:sz w:val="24"/>
-          <w:szCs w:val="24"/>
-        </w:rPr>
-        <w:t xml:space="preserve">Entrada e saída de dados: </w:t>
-      </w:r>
-      <w:r>
-        <w:rPr>
-          <w:rFonts w:ascii="Arial" w:hAnsi="Arial" w:cs="Arial"/>
-          <w:sz w:val="24"/>
-          <w:szCs w:val="24"/>
-        </w:rPr>
-        <w:t xml:space="preserve">A manipulação dos dados de entrada e saída é considerada tanto na lógica de programação quanto nos algoritmos. A lógica de programação fornece diretrizes para compreender e processar esses dados, enquanto os algoritmos orientam como executar essas tarefas de forma precisa. </w:t>
-      </w:r>
-    </w:p>
-    <w:p>
-      <w:pPr>
-        <w:spacing w:line="360" w:lineRule="auto"/>
-        <w:ind w:firstLine="709"/>
-        <w:rPr>
-          <w:rFonts w:ascii="Arial" w:hAnsi="Arial" w:cs="Arial"/>
-          <w:sz w:val="24"/>
-          <w:szCs w:val="24"/>
-        </w:rPr>
-      </w:pPr>
-      <w:r>
-        <w:rPr>
-          <w:rFonts w:ascii="Arial" w:hAnsi="Arial" w:cs="Arial"/>
-          <w:sz w:val="24"/>
-          <w:szCs w:val="24"/>
-        </w:rPr>
-        <w:lastRenderedPageBreak/>
-        <w:t>Encapsulamento e Modularização: Ambas incentivam a prática de dividir um problema em partes menores, o que torna mais fácil a compreensão, a manutenção e a reutilização do código. A lógica de programação orienta essa prática, enquanto os algoritmos detalham como esses módulos funcionam juntos.</w:t>
-      </w:r>
-    </w:p>
-    <w:p>
-      <w:pPr>
-        <w:spacing w:line="360" w:lineRule="auto"/>
-        <w:ind w:firstLine="709"/>
-        <w:rPr>
-          <w:rFonts w:ascii="Arial" w:hAnsi="Arial" w:cs="Arial"/>
-          <w:sz w:val="24"/>
-          <w:szCs w:val="24"/>
-        </w:rPr>
-      </w:pPr>
-    </w:p>
-    <w:p>
-      <w:pPr>
-        <w:spacing w:line="360" w:lineRule="auto"/>
-        <w:ind w:firstLine="709"/>
+      </w:pPr>
+      <w:r>
         <w:rPr>
           <w:rFonts w:ascii="Arial" w:hAnsi="Arial" w:cs="Arial"/>
           <w:b/>
@@ -1677,108 +1595,99 @@
           <w:sz w:val="28"/>
           <w:szCs w:val="28"/>
         </w:rPr>
-      </w:pPr>
-      <w:r>
-        <w:rPr>
-          <w:rFonts w:ascii="Arial" w:hAnsi="Arial" w:cs="Arial"/>
-          <w:b/>
-          <w:color w:val="000000" w:themeColor="text1"/>
+        <w:lastRenderedPageBreak/>
+        <w:t>PESQUISA SOBRE ESTRUTURAS DE CONTROLE COMO SEQUÊNCIA, SELEÇÃO E REPETIÇÃO</w:t>
+      </w:r>
+    </w:p>
+    <w:p>
+      <w:pPr>
+        <w:spacing w:line="360" w:lineRule="auto"/>
+        <w:ind w:firstLine="709"/>
+        <w:rPr>
+          <w:rFonts w:ascii="Arial" w:hAnsi="Arial" w:cs="Arial"/>
+          <w:sz w:val="24"/>
+          <w:szCs w:val="24"/>
+        </w:rPr>
+      </w:pPr>
+      <w:r>
+        <w:rPr>
+          <w:rFonts w:ascii="Arial" w:hAnsi="Arial" w:cs="Arial"/>
+          <w:sz w:val="24"/>
+          <w:szCs w:val="24"/>
+        </w:rPr>
+        <w:t xml:space="preserve">As estruturas de controle são fundamentais na programação, pois permitem que os desenvolvedores controlem o fluxo de execução do programa. As três principais estruturas de controle são sequência, seleção (ou condicional) e repetição (ou laço). Vamos explorar cada uma delas: Sequência: Definição: A estrutura de sequência refere-se à execução linear de instruções, onde uma instrução é executada após a outra, na ordem em que aparecem no código. </w:t>
+      </w:r>
+    </w:p>
+    <w:p>
+      <w:pPr>
+        <w:spacing w:line="360" w:lineRule="auto"/>
+        <w:ind w:firstLine="709"/>
+        <w:rPr>
+          <w:rFonts w:ascii="Arial" w:hAnsi="Arial" w:cs="Arial"/>
+          <w:sz w:val="24"/>
+          <w:szCs w:val="24"/>
+        </w:rPr>
+      </w:pPr>
+      <w:r>
+        <w:rPr>
+          <w:rFonts w:ascii="Arial" w:hAnsi="Arial" w:cs="Arial"/>
+          <w:sz w:val="24"/>
+          <w:szCs w:val="24"/>
+        </w:rPr>
+        <w:t>Seleção (</w:t>
+      </w:r>
+      <w:proofErr w:type="gramStart"/>
+      <w:r>
+        <w:rPr>
+          <w:rFonts w:ascii="Arial" w:hAnsi="Arial" w:cs="Arial"/>
+          <w:sz w:val="24"/>
+          <w:szCs w:val="24"/>
+        </w:rPr>
+        <w:t>ou Condicional</w:t>
+      </w:r>
+      <w:proofErr w:type="gramEnd"/>
+      <w:r>
+        <w:rPr>
+          <w:rFonts w:ascii="Arial" w:hAnsi="Arial" w:cs="Arial"/>
+          <w:sz w:val="24"/>
+          <w:szCs w:val="24"/>
+        </w:rPr>
+        <w:t xml:space="preserve">): Definição: A estrutura de seleção permite que o programa tome decisões com base em condições específicas. Se uma condição for verdadeira, uma instrução ou bloco de instruções é executado; caso contrário, outro bloco de instruções pode ser executado. </w:t>
+      </w:r>
+    </w:p>
+    <w:p>
+      <w:pPr>
+        <w:spacing w:line="360" w:lineRule="auto"/>
+        <w:ind w:firstLine="709"/>
+        <w:rPr>
+          <w:rFonts w:ascii="Arial" w:hAnsi="Arial" w:cs="Arial"/>
+          <w:sz w:val="24"/>
+          <w:szCs w:val="24"/>
+        </w:rPr>
+      </w:pPr>
+      <w:r>
+        <w:rPr>
+          <w:rFonts w:ascii="Arial" w:hAnsi="Arial" w:cs="Arial"/>
+          <w:sz w:val="24"/>
+          <w:szCs w:val="24"/>
+        </w:rPr>
+        <w:t>Repetição (ou Laço): Definição: A estrutura de repetição permite que um bloco de instruções seja executado repetidamente enquanto uma condição específica for verdadeira. Isso é útil para automatizar tarefas repetitivas.</w:t>
+      </w:r>
+    </w:p>
+    <w:p>
+      <w:pPr>
+        <w:spacing w:line="360" w:lineRule="auto"/>
+        <w:ind w:firstLine="709"/>
+        <w:rPr>
+          <w:rFonts w:ascii="Arial" w:hAnsi="Arial" w:cs="Arial"/>
           <w:sz w:val="28"/>
           <w:szCs w:val="28"/>
         </w:rPr>
-        <w:t>PESQUISA SOBRE ESTRUTURAS DE CONTROLE COMO SEQUÊNCIA, SELEÇÃO E REPETIÇÃO</w:t>
-      </w:r>
-    </w:p>
-    <w:p>
-      <w:pPr>
-        <w:spacing w:line="360" w:lineRule="auto"/>
-        <w:ind w:firstLine="709"/>
-        <w:rPr>
-          <w:rFonts w:ascii="Arial" w:hAnsi="Arial" w:cs="Arial"/>
-          <w:sz w:val="24"/>
-          <w:szCs w:val="24"/>
-        </w:rPr>
-      </w:pPr>
-      <w:r>
-        <w:rPr>
-          <w:rFonts w:ascii="Arial" w:hAnsi="Arial" w:cs="Arial"/>
-          <w:sz w:val="24"/>
-          <w:szCs w:val="24"/>
-        </w:rPr>
-        <w:t xml:space="preserve">As estruturas de controle são fundamentais na programação, pois permitem que os desenvolvedores controlem o fluxo de execução do programa. As três principais estruturas de controle são sequência, seleção (ou condicional) e repetição (ou laço). Vamos explorar cada uma delas: Sequência: Definição: A estrutura de sequência refere-se à execução linear de instruções, onde uma instrução é executada após a outra, na ordem em que aparecem no código. </w:t>
-      </w:r>
-    </w:p>
-    <w:p>
-      <w:pPr>
-        <w:spacing w:line="360" w:lineRule="auto"/>
-        <w:ind w:firstLine="709"/>
-        <w:rPr>
-          <w:rFonts w:ascii="Arial" w:hAnsi="Arial" w:cs="Arial"/>
-          <w:sz w:val="24"/>
-          <w:szCs w:val="24"/>
-        </w:rPr>
-      </w:pPr>
-      <w:r>
-        <w:rPr>
-          <w:rFonts w:ascii="Arial" w:hAnsi="Arial" w:cs="Arial"/>
-          <w:sz w:val="24"/>
-          <w:szCs w:val="24"/>
-        </w:rPr>
-        <w:t>Seleção (</w:t>
-      </w:r>
-      <w:proofErr w:type="gramStart"/>
-      <w:r>
-        <w:rPr>
-          <w:rFonts w:ascii="Arial" w:hAnsi="Arial" w:cs="Arial"/>
-          <w:sz w:val="24"/>
-          <w:szCs w:val="24"/>
-        </w:rPr>
-        <w:t>ou Condicional</w:t>
-      </w:r>
-      <w:proofErr w:type="gramEnd"/>
-      <w:r>
-        <w:rPr>
-          <w:rFonts w:ascii="Arial" w:hAnsi="Arial" w:cs="Arial"/>
-          <w:sz w:val="24"/>
-          <w:szCs w:val="24"/>
-        </w:rPr>
-        <w:t xml:space="preserve">): Definição: A estrutura de seleção permite que o programa tome decisões com base em condições específicas. Se uma condição for verdadeira, uma instrução ou bloco de instruções é executado; caso contrário, outro bloco de instruções pode ser executado. </w:t>
-      </w:r>
-    </w:p>
-    <w:p>
-      <w:pPr>
-        <w:spacing w:line="360" w:lineRule="auto"/>
-        <w:ind w:firstLine="709"/>
-        <w:rPr>
-          <w:rFonts w:ascii="Arial" w:hAnsi="Arial" w:cs="Arial"/>
-          <w:sz w:val="24"/>
-          <w:szCs w:val="24"/>
-        </w:rPr>
-      </w:pPr>
-      <w:r>
-        <w:rPr>
-          <w:rFonts w:ascii="Arial" w:hAnsi="Arial" w:cs="Arial"/>
-          <w:sz w:val="24"/>
-          <w:szCs w:val="24"/>
-        </w:rPr>
-        <w:t>Repetição (ou Laço): Definição: A estrutura de repetição permite que um bloco de instruções seja executado repetidamente enquanto uma condição específica for verdadeira. Isso é útil para automatizar tarefas repetitivas.</w:t>
-      </w:r>
-    </w:p>
-    <w:p>
-      <w:pPr>
-        <w:spacing w:line="360" w:lineRule="auto"/>
-        <w:ind w:firstLine="709"/>
-        <w:rPr>
-          <w:rFonts w:ascii="Arial" w:hAnsi="Arial" w:cs="Arial"/>
-          <w:sz w:val="28"/>
-          <w:szCs w:val="28"/>
-        </w:rPr>
-      </w:pPr>
-    </w:p>
-    <w:p>
-      <w:pPr>
-        <w:spacing w:line="360" w:lineRule="auto"/>
-        <w:ind w:firstLine="709"/>
+      </w:pPr>
+    </w:p>
+    <w:p>
+      <w:pPr>
+        <w:spacing w:line="360" w:lineRule="auto"/>
         <w:rPr>
           <w:rFonts w:ascii="Arial" w:hAnsi="Arial" w:cs="Arial"/>
           <w:b/>
@@ -1888,7 +1797,6 @@
     <w:p>
       <w:pPr>
         <w:spacing w:line="360" w:lineRule="auto"/>
-        <w:ind w:firstLine="709"/>
         <w:rPr>
           <w:rFonts w:ascii="Arial" w:hAnsi="Arial" w:cs="Arial"/>
           <w:b/>
@@ -1931,6 +1839,7 @@
           <w:sz w:val="24"/>
           <w:szCs w:val="24"/>
         </w:rPr>
+        <w:lastRenderedPageBreak/>
         <w:t xml:space="preserve">Tipos de dados básicos são elementos fundamentais em programação que determinam a natureza dos valores que uma variável pode armazenar. Aqui estão algumas definições de tipos de dados básicos comuns: </w:t>
       </w:r>
     </w:p>
@@ -2115,7 +2024,6 @@
     <w:p>
       <w:pPr>
         <w:spacing w:line="360" w:lineRule="auto"/>
-        <w:ind w:firstLine="709"/>
         <w:rPr>
           <w:rFonts w:ascii="Arial" w:hAnsi="Arial" w:cs="Arial"/>
           <w:b/>
@@ -2259,7 +2167,6 @@
     <w:p>
       <w:pPr>
         <w:spacing w:line="360" w:lineRule="auto"/>
-        <w:ind w:firstLine="709"/>
         <w:rPr>
           <w:rFonts w:ascii="Arial" w:hAnsi="Arial" w:cs="Arial"/>
           <w:b/>
@@ -2267,6 +2174,8 @@
           <w:szCs w:val="28"/>
         </w:rPr>
       </w:pPr>
+      <w:bookmarkStart w:id="0" w:name="_GoBack"/>
+      <w:bookmarkEnd w:id="0"/>
       <w:r>
         <w:rPr>
           <w:rFonts w:ascii="Arial" w:hAnsi="Arial" w:cs="Arial"/>
@@ -2302,8 +2211,19 @@
           <w:sz w:val="24"/>
           <w:szCs w:val="24"/>
         </w:rPr>
-        <w:t xml:space="preserve">O conceito de função na programação refere-se a um bloco de código autônomo, projetado para realizar uma tarefa específica, que pode ser chamado ou </w:t>
-      </w:r>
+        <w:t xml:space="preserve">O conceito de função na programação refere-se a um bloco de código autônomo, projetado para realizar uma tarefa específica, que pode ser chamado ou invocado a partir de outros locais no programa. Funções ajudam a organizar o código, promovem a reutilização e modularidade, facilitando a manutenção e compreensão do software. Aqui estão alguns pontos chave relacionados ao conceito de função na programação: </w:t>
+      </w:r>
+    </w:p>
+    <w:p>
+      <w:pPr>
+        <w:spacing w:line="360" w:lineRule="auto"/>
+        <w:ind w:firstLine="709"/>
+        <w:rPr>
+          <w:rFonts w:ascii="Arial" w:hAnsi="Arial" w:cs="Arial"/>
+          <w:sz w:val="24"/>
+          <w:szCs w:val="24"/>
+        </w:rPr>
+      </w:pPr>
       <w:r>
         <w:rPr>
           <w:rFonts w:ascii="Arial" w:hAnsi="Arial" w:cs="Arial"/>
@@ -2311,25 +2231,6 @@
           <w:szCs w:val="24"/>
         </w:rPr>
         <w:lastRenderedPageBreak/>
-        <w:t xml:space="preserve">invocado a partir de outros locais no programa. Funções ajudam a organizar o código, promovem a reutilização e modularidade, facilitando a manutenção e compreensão do software. Aqui estão alguns pontos chave relacionados ao conceito de função na programação: </w:t>
-      </w:r>
-    </w:p>
-    <w:p>
-      <w:pPr>
-        <w:spacing w:line="360" w:lineRule="auto"/>
-        <w:ind w:firstLine="709"/>
-        <w:rPr>
-          <w:rFonts w:ascii="Arial" w:hAnsi="Arial" w:cs="Arial"/>
-          <w:sz w:val="24"/>
-          <w:szCs w:val="24"/>
-        </w:rPr>
-      </w:pPr>
-      <w:r>
-        <w:rPr>
-          <w:rFonts w:ascii="Arial" w:hAnsi="Arial" w:cs="Arial"/>
-          <w:sz w:val="24"/>
-          <w:szCs w:val="24"/>
-        </w:rPr>
         <w:t xml:space="preserve">Definição de Função: Uma função é um conjunto de instruções agrupadas para realizar uma tarefa específica. </w:t>
       </w:r>
       <w:proofErr w:type="spellStart"/>
@@ -2411,7 +2312,6 @@
     <w:p>
       <w:pPr>
         <w:spacing w:line="360" w:lineRule="auto"/>
-        <w:ind w:firstLine="709"/>
         <w:rPr>
           <w:rFonts w:ascii="Arial" w:hAnsi="Arial" w:cs="Arial"/>
           <w:b/>
@@ -2462,7 +2362,6 @@
     <w:p>
       <w:pPr>
         <w:spacing w:line="360" w:lineRule="auto"/>
-        <w:ind w:firstLine="709"/>
         <w:rPr>
           <w:rFonts w:ascii="Arial" w:hAnsi="Arial" w:cs="Arial"/>
           <w:b/>
@@ -3551,7 +3450,7 @@
 </file>
 
 <file path=customXml/itemProps1.xml><?xml version="1.0" encoding="utf-8"?>
-<ds:datastoreItem xmlns:ds="http://schemas.openxmlformats.org/officeDocument/2006/customXml" ds:itemID="{679357D3-6BC9-4039-B383-E4B4C5B7CE50}">
+<ds:datastoreItem xmlns:ds="http://schemas.openxmlformats.org/officeDocument/2006/customXml" ds:itemID="{A84EB921-F276-42DF-99B3-415DBA69E18E}">
   <ds:schemaRefs>
     <ds:schemaRef ds:uri="http://schemas.openxmlformats.org/officeDocument/2006/bibliography"/>
   </ds:schemaRefs>

</xml_diff>